<commit_message>
Added semi-hard SI, some changes in code to make it work :)
</commit_message>
<xml_diff>
--- a/koncepcja algorytmu.docx
+++ b/koncepcja algorytmu.docx
@@ -234,7 +234,14 @@
           <w:sz w:val="28"/>
           <w:szCs w:val="28"/>
         </w:rPr>
-        <w:t>Struktura ruchu:</w:t>
+        <w:t>Struktura ruchu</w:t>
+      </w:r>
+      <w:r>
+        <w:rPr>
+          <w:sz w:val="28"/>
+          <w:szCs w:val="28"/>
+        </w:rPr>
+        <w:t>:</w:t>
       </w:r>
     </w:p>
     <w:p>
@@ -243,21 +250,8 @@
           <w:tab w:val="left" w:pos="1695"/>
         </w:tabs>
       </w:pPr>
-      <w:proofErr w:type="spellStart"/>
-      <w:r>
-        <w:t>int</w:t>
-      </w:r>
-      <w:proofErr w:type="spellEnd"/>
-      <w:r>
-        <w:t xml:space="preserve"> x, </w:t>
-      </w:r>
-      <w:proofErr w:type="spellStart"/>
-      <w:r>
-        <w:t>int</w:t>
-      </w:r>
-      <w:proofErr w:type="spellEnd"/>
-      <w:r>
-        <w:t xml:space="preserve"> y - Współrzędne wykonanego ruchu</w:t>
+      <w:r>
+        <w:t>Współrzędne wykonanego ruchu</w:t>
       </w:r>
     </w:p>
     <w:p>
@@ -266,16 +260,12 @@
           <w:tab w:val="left" w:pos="1695"/>
         </w:tabs>
       </w:pPr>
-      <w:proofErr w:type="spellStart"/>
-      <w:r>
-        <w:t>int</w:t>
-      </w:r>
-      <w:proofErr w:type="spellEnd"/>
-      <w:r>
-        <w:t xml:space="preserve"> wynik – determinanta wyniku danego ruchu.</w:t>
-      </w:r>
-      <w:bookmarkStart w:id="0" w:name="_GoBack"/>
-      <w:bookmarkEnd w:id="0"/>
+      <w:r>
+        <w:t>D</w:t>
+      </w:r>
+      <w:r>
+        <w:t>eterminanta wyniku danego ruchu.</w:t>
+      </w:r>
     </w:p>
     <w:p>
       <w:pPr>
@@ -284,15 +274,7 @@
         </w:tabs>
       </w:pPr>
       <w:r>
-        <w:t xml:space="preserve">Wektor </w:t>
-      </w:r>
-      <w:proofErr w:type="spellStart"/>
-      <w:r>
-        <w:t>możliwe_ruchy</w:t>
-      </w:r>
-      <w:proofErr w:type="spellEnd"/>
-      <w:r>
-        <w:t xml:space="preserve">  - współrzędne możliwych ruchów do wykonania na następnym poziomie</w:t>
+        <w:t>Wektor  - współrzędne możliwych ruchów do wykonania na następnym poziomie</w:t>
       </w:r>
     </w:p>
     <w:p>
@@ -302,21 +284,19 @@
         </w:tabs>
       </w:pPr>
       <w:r>
-        <w:t>Struktura **</w:t>
-      </w:r>
-      <w:proofErr w:type="spellStart"/>
-      <w:r>
-        <w:t>tablica_wskaźników</w:t>
-      </w:r>
-      <w:proofErr w:type="spellEnd"/>
-      <w:r>
-        <w:t xml:space="preserve"> – zawiera wskaźniki na wszystkie możliwe struktury kolejnych </w:t>
-      </w:r>
-      <w:proofErr w:type="spellStart"/>
-      <w:r>
-        <w:t>podruchów</w:t>
-      </w:r>
-      <w:proofErr w:type="spellEnd"/>
+        <w:t>Struktura</w:t>
+      </w:r>
+      <w:r>
+        <w:t xml:space="preserve"> </w:t>
+      </w:r>
+      <w:r>
+        <w:t>– zawiera wskaźniki na wszystkie możliwe struktury kolejn</w:t>
+      </w:r>
+      <w:r>
+        <w:t>ego poziomu</w:t>
+      </w:r>
+      <w:bookmarkStart w:id="0" w:name="_GoBack"/>
+      <w:bookmarkEnd w:id="0"/>
     </w:p>
     <w:sectPr>
       <w:pgSz w:w="11906" w:h="16838"/>

</xml_diff>